<commit_message>
Added firebase server setup
</commit_message>
<xml_diff>
--- a/Project Development Notes/Covid19_project.docx
+++ b/Project Development Notes/Covid19_project.docx
@@ -8,15 +8,265 @@
       </w:r>
     </w:p>
     <w:p>
-      <w:r>
-        <w:t>Design:</w:t>
+      <w:pPr>
+        <w:rPr>
+          <w:b/>
+          <w:bCs/>
+          <w:sz w:val="28"/>
+          <w:szCs w:val="28"/>
+        </w:rPr>
+      </w:pPr>
+      <w:r>
+        <w:rPr>
+          <w:b/>
+          <w:bCs/>
+          <w:sz w:val="28"/>
+          <w:szCs w:val="28"/>
+        </w:rPr>
+        <w:t>Design</w:t>
+      </w:r>
+    </w:p>
+    <w:p>
+      <w:pPr>
+        <w:rPr>
+          <w:u w:val="single"/>
+        </w:rPr>
+      </w:pPr>
+      <w:r>
+        <w:rPr>
+          <w:u w:val="single"/>
+        </w:rPr>
+        <w:t>Design References:</w:t>
+      </w:r>
+    </w:p>
+    <w:p>
+      <w:pPr>
+        <w:pStyle w:val="ListParagraph"/>
+        <w:numPr>
+          <w:ilvl w:val="0"/>
+          <w:numId w:val="5"/>
+        </w:numPr>
+      </w:pPr>
+      <w:proofErr w:type="spellStart"/>
+      <w:r>
+        <w:t>Youtube</w:t>
+      </w:r>
+      <w:proofErr w:type="spellEnd"/>
+      <w:r>
+        <w:t xml:space="preserve"> - </w:t>
+      </w:r>
+      <w:r>
+        <w:t>The Flutter Way (</w:t>
+      </w:r>
+      <w:hyperlink r:id="rId5" w:history="1">
+        <w:r>
+          <w:rPr>
+            <w:rStyle w:val="Hyperlink"/>
+          </w:rPr>
+          <w:t>https://www.youtube.com/watch?v=_uOgXpEHNbc&amp;list=WL&amp;index=6</w:t>
+        </w:r>
+      </w:hyperlink>
+      <w:r>
+        <w:t>)</w:t>
+      </w:r>
+    </w:p>
+    <w:p>
+      <w:r>
+        <w:rPr>
+          <w:noProof/>
+        </w:rPr>
+        <w:drawing>
+          <wp:inline distT="0" distB="0" distL="0" distR="0" wp14:anchorId="5D07B4DD" wp14:editId="1CD37455">
+            <wp:extent cx="4788842" cy="2686050"/>
+            <wp:effectExtent l="0" t="0" r="0" b="0"/>
+            <wp:docPr id="1" name="Picture 1"/>
+            <wp:cNvGraphicFramePr>
+              <a:graphicFrameLocks xmlns:a="http://schemas.openxmlformats.org/drawingml/2006/main" noChangeAspect="1"/>
+            </wp:cNvGraphicFramePr>
+            <a:graphic xmlns:a="http://schemas.openxmlformats.org/drawingml/2006/main">
+              <a:graphicData uri="http://schemas.openxmlformats.org/drawingml/2006/picture">
+                <pic:pic xmlns:pic="http://schemas.openxmlformats.org/drawingml/2006/picture">
+                  <pic:nvPicPr>
+                    <pic:cNvPr id="1" name=""/>
+                    <pic:cNvPicPr/>
+                  </pic:nvPicPr>
+                  <pic:blipFill rotWithShape="1">
+                    <a:blip r:embed="rId6"/>
+                    <a:srcRect t="50143"/>
+                    <a:stretch/>
+                  </pic:blipFill>
+                  <pic:spPr bwMode="auto">
+                    <a:xfrm>
+                      <a:off x="0" y="0"/>
+                      <a:ext cx="4802974" cy="2693977"/>
+                    </a:xfrm>
+                    <a:prstGeom prst="rect">
+                      <a:avLst/>
+                    </a:prstGeom>
+                    <a:ln>
+                      <a:noFill/>
+                    </a:ln>
+                    <a:extLst>
+                      <a:ext uri="{53640926-AAD7-44D8-BBD7-CCE9431645EC}">
+                        <a14:shadowObscured xmlns:a14="http://schemas.microsoft.com/office/drawing/2010/main"/>
+                      </a:ext>
+                    </a:extLst>
+                  </pic:spPr>
+                </pic:pic>
+              </a:graphicData>
+            </a:graphic>
+          </wp:inline>
+        </w:drawing>
+      </w:r>
+    </w:p>
+    <w:p>
+      <w:pPr>
+        <w:pStyle w:val="ListParagraph"/>
+        <w:numPr>
+          <w:ilvl w:val="0"/>
+          <w:numId w:val="5"/>
+        </w:numPr>
+      </w:pPr>
+      <w:r>
+        <w:t xml:space="preserve">Microsoft Power BI </w:t>
+      </w:r>
+    </w:p>
+    <w:p>
+      <w:pPr>
+        <w:pStyle w:val="ListParagraph"/>
+      </w:pPr>
+      <w:r>
+        <w:t>(</w:t>
+      </w:r>
+      <w:hyperlink r:id="rId7" w:history="1">
+        <w:r>
+          <w:rPr>
+            <w:rStyle w:val="Hyperlink"/>
+          </w:rPr>
+          <w:t>https://docs.microsoft.com/en-us/power-bi/create-reports/service-dashboards-design-tips</w:t>
+        </w:r>
+      </w:hyperlink>
+      <w:r>
+        <w:t>)</w:t>
+      </w:r>
+    </w:p>
+    <w:p>
+      <w:r>
+        <w:rPr>
+          <w:noProof/>
+        </w:rPr>
+        <w:drawing>
+          <wp:inline distT="0" distB="0" distL="0" distR="0" wp14:anchorId="6495CB2B" wp14:editId="6325DE13">
+            <wp:extent cx="4251537" cy="3552382"/>
+            <wp:effectExtent l="0" t="0" r="0" b="0"/>
+            <wp:docPr id="2" name="Picture 2" descr="Marketing and sales sample dashboard"/>
+            <wp:cNvGraphicFramePr>
+              <a:graphicFrameLocks xmlns:a="http://schemas.openxmlformats.org/drawingml/2006/main" noChangeAspect="1"/>
+            </wp:cNvGraphicFramePr>
+            <a:graphic xmlns:a="http://schemas.openxmlformats.org/drawingml/2006/main">
+              <a:graphicData uri="http://schemas.openxmlformats.org/drawingml/2006/picture">
+                <pic:pic xmlns:pic="http://schemas.openxmlformats.org/drawingml/2006/picture">
+                  <pic:nvPicPr>
+                    <pic:cNvPr id="0" name="Picture 1" descr="Marketing and sales sample dashboard"/>
+                    <pic:cNvPicPr>
+                      <a:picLocks noChangeAspect="1" noChangeArrowheads="1"/>
+                    </pic:cNvPicPr>
+                  </pic:nvPicPr>
+                  <pic:blipFill rotWithShape="1">
+                    <a:blip r:embed="rId8">
+                      <a:extLst>
+                        <a:ext uri="{28A0092B-C50C-407E-A947-70E740481C1C}">
+                          <a14:useLocalDpi xmlns:a14="http://schemas.microsoft.com/office/drawing/2010/main" val="0"/>
+                        </a:ext>
+                      </a:extLst>
+                    </a:blip>
+                    <a:srcRect l="3973" t="7224" r="1171"/>
+                    <a:stretch/>
+                  </pic:blipFill>
+                  <pic:spPr bwMode="auto">
+                    <a:xfrm>
+                      <a:off x="0" y="0"/>
+                      <a:ext cx="4281442" cy="3577369"/>
+                    </a:xfrm>
+                    <a:prstGeom prst="rect">
+                      <a:avLst/>
+                    </a:prstGeom>
+                    <a:noFill/>
+                    <a:ln>
+                      <a:noFill/>
+                    </a:ln>
+                    <a:extLst>
+                      <a:ext uri="{53640926-AAD7-44D8-BBD7-CCE9431645EC}">
+                        <a14:shadowObscured xmlns:a14="http://schemas.microsoft.com/office/drawing/2010/main"/>
+                      </a:ext>
+                    </a:extLst>
+                  </pic:spPr>
+                </pic:pic>
+              </a:graphicData>
+            </a:graphic>
+          </wp:inline>
+        </w:drawing>
+      </w:r>
+      <w:r>
+        <w:t xml:space="preserve"> </w:t>
+      </w:r>
+    </w:p>
+    <w:p>
+      <w:pPr>
+        <w:pStyle w:val="ListParagraph"/>
+        <w:numPr>
+          <w:ilvl w:val="0"/>
+          <w:numId w:val="4"/>
+        </w:numPr>
+      </w:pPr>
+      <w:r>
+        <w:lastRenderedPageBreak/>
+        <w:t>Exponential approximation for alerts (red, yellow, green) high number of cases?</w:t>
+      </w:r>
+    </w:p>
+    <w:p>
+      <w:pPr>
+        <w:pStyle w:val="ListParagraph"/>
+        <w:numPr>
+          <w:ilvl w:val="0"/>
+          <w:numId w:val="4"/>
+        </w:numPr>
+      </w:pPr>
+      <w:r>
+        <w:t>Overall world map on alert colors</w:t>
+      </w:r>
+    </w:p>
+    <w:p>
+      <w:pPr>
+        <w:rPr>
+          <w:u w:val="single"/>
+        </w:rPr>
+      </w:pPr>
+      <w:r>
+        <w:rPr>
+          <w:u w:val="single"/>
+        </w:rPr>
+        <w:t>My Design:</w:t>
       </w:r>
     </w:p>
     <w:p/>
-    <w:p/>
-    <w:p>
-      <w:r>
-        <w:t>Features:</w:t>
+    <w:p>
+      <w:pPr>
+        <w:rPr>
+          <w:b/>
+          <w:bCs/>
+          <w:sz w:val="28"/>
+          <w:szCs w:val="28"/>
+        </w:rPr>
+      </w:pPr>
+      <w:r>
+        <w:rPr>
+          <w:b/>
+          <w:bCs/>
+          <w:sz w:val="28"/>
+          <w:szCs w:val="28"/>
+        </w:rPr>
+        <w:t>Features</w:t>
       </w:r>
     </w:p>
     <w:p>
@@ -56,8 +306,22 @@
       </w:r>
     </w:p>
     <w:p>
-      <w:r>
-        <w:t>Scope:</w:t>
+      <w:pPr>
+        <w:rPr>
+          <w:b/>
+          <w:bCs/>
+          <w:sz w:val="28"/>
+          <w:szCs w:val="28"/>
+        </w:rPr>
+      </w:pPr>
+      <w:r>
+        <w:rPr>
+          <w:b/>
+          <w:bCs/>
+          <w:sz w:val="28"/>
+          <w:szCs w:val="28"/>
+        </w:rPr>
+        <w:t>Scope</w:t>
       </w:r>
     </w:p>
     <w:p>
@@ -85,8 +349,22 @@
       </w:r>
     </w:p>
     <w:p>
-      <w:r>
-        <w:t>Ideas:</w:t>
+      <w:pPr>
+        <w:rPr>
+          <w:b/>
+          <w:bCs/>
+          <w:sz w:val="28"/>
+          <w:szCs w:val="28"/>
+        </w:rPr>
+      </w:pPr>
+      <w:r>
+        <w:rPr>
+          <w:b/>
+          <w:bCs/>
+          <w:sz w:val="28"/>
+          <w:szCs w:val="28"/>
+        </w:rPr>
+        <w:t>Ideas</w:t>
       </w:r>
     </w:p>
     <w:p>
@@ -136,6 +414,9 @@
       <w:r>
         <w:t>Country, Covid-19 total cases, total recovered, total deaths, daily cases, daily recovered, daily deaths</w:t>
       </w:r>
+      <w:r>
+        <w:t>, vaccination rate</w:t>
+      </w:r>
     </w:p>
     <w:p>
       <w:pPr>
@@ -147,6 +428,18 @@
       </w:pPr>
       <w:r>
         <w:t>Graphical representation</w:t>
+      </w:r>
+    </w:p>
+    <w:p>
+      <w:pPr>
+        <w:pStyle w:val="ListParagraph"/>
+        <w:numPr>
+          <w:ilvl w:val="2"/>
+          <w:numId w:val="3"/>
+        </w:numPr>
+      </w:pPr>
+      <w:r>
+        <w:t>Line graph</w:t>
       </w:r>
     </w:p>
     <w:p>
@@ -371,7 +664,7 @@
         <w:ind w:left="1440" w:hanging="360"/>
       </w:pPr>
     </w:lvl>
-    <w:lvl w:ilvl="2" w:tplc="0409001B" w:tentative="1">
+    <w:lvl w:ilvl="2" w:tplc="0409001B">
       <w:start w:val="1"/>
       <w:numFmt w:val="lowerRoman"/>
       <w:lvlText w:val="%3."/>
@@ -436,6 +729,95 @@
     </w:lvl>
   </w:abstractNum>
   <w:abstractNum w:abstractNumId="2" w15:restartNumberingAfterBreak="0">
+    <w:nsid w:val="3FCC2817"/>
+    <w:multiLevelType w:val="hybridMultilevel"/>
+    <w:tmpl w:val="30B4AFB0"/>
+    <w:lvl w:ilvl="0" w:tplc="0409000F">
+      <w:start w:val="1"/>
+      <w:numFmt w:val="decimal"/>
+      <w:lvlText w:val="%1."/>
+      <w:lvlJc w:val="left"/>
+      <w:pPr>
+        <w:ind w:left="720" w:hanging="360"/>
+      </w:pPr>
+      <w:rPr>
+        <w:rFonts w:hint="default"/>
+      </w:rPr>
+    </w:lvl>
+    <w:lvl w:ilvl="1" w:tplc="04090019" w:tentative="1">
+      <w:start w:val="1"/>
+      <w:numFmt w:val="lowerLetter"/>
+      <w:lvlText w:val="%2."/>
+      <w:lvlJc w:val="left"/>
+      <w:pPr>
+        <w:ind w:left="1440" w:hanging="360"/>
+      </w:pPr>
+    </w:lvl>
+    <w:lvl w:ilvl="2" w:tplc="0409001B" w:tentative="1">
+      <w:start w:val="1"/>
+      <w:numFmt w:val="lowerRoman"/>
+      <w:lvlText w:val="%3."/>
+      <w:lvlJc w:val="right"/>
+      <w:pPr>
+        <w:ind w:left="2160" w:hanging="180"/>
+      </w:pPr>
+    </w:lvl>
+    <w:lvl w:ilvl="3" w:tplc="0409000F" w:tentative="1">
+      <w:start w:val="1"/>
+      <w:numFmt w:val="decimal"/>
+      <w:lvlText w:val="%4."/>
+      <w:lvlJc w:val="left"/>
+      <w:pPr>
+        <w:ind w:left="2880" w:hanging="360"/>
+      </w:pPr>
+    </w:lvl>
+    <w:lvl w:ilvl="4" w:tplc="04090019" w:tentative="1">
+      <w:start w:val="1"/>
+      <w:numFmt w:val="lowerLetter"/>
+      <w:lvlText w:val="%5."/>
+      <w:lvlJc w:val="left"/>
+      <w:pPr>
+        <w:ind w:left="3600" w:hanging="360"/>
+      </w:pPr>
+    </w:lvl>
+    <w:lvl w:ilvl="5" w:tplc="0409001B" w:tentative="1">
+      <w:start w:val="1"/>
+      <w:numFmt w:val="lowerRoman"/>
+      <w:lvlText w:val="%6."/>
+      <w:lvlJc w:val="right"/>
+      <w:pPr>
+        <w:ind w:left="4320" w:hanging="180"/>
+      </w:pPr>
+    </w:lvl>
+    <w:lvl w:ilvl="6" w:tplc="0409000F" w:tentative="1">
+      <w:start w:val="1"/>
+      <w:numFmt w:val="decimal"/>
+      <w:lvlText w:val="%7."/>
+      <w:lvlJc w:val="left"/>
+      <w:pPr>
+        <w:ind w:left="5040" w:hanging="360"/>
+      </w:pPr>
+    </w:lvl>
+    <w:lvl w:ilvl="7" w:tplc="04090019" w:tentative="1">
+      <w:start w:val="1"/>
+      <w:numFmt w:val="lowerLetter"/>
+      <w:lvlText w:val="%8."/>
+      <w:lvlJc w:val="left"/>
+      <w:pPr>
+        <w:ind w:left="5760" w:hanging="360"/>
+      </w:pPr>
+    </w:lvl>
+    <w:lvl w:ilvl="8" w:tplc="0409001B" w:tentative="1">
+      <w:start w:val="1"/>
+      <w:numFmt w:val="lowerRoman"/>
+      <w:lvlText w:val="%9."/>
+      <w:lvlJc w:val="right"/>
+      <w:pPr>
+        <w:ind w:left="6480" w:hanging="180"/>
+      </w:pPr>
+    </w:lvl>
+  </w:abstractNum>
+  <w:abstractNum w:abstractNumId="3" w15:restartNumberingAfterBreak="0">
     <w:nsid w:val="685E3852"/>
     <w:multiLevelType w:val="hybridMultilevel"/>
     <w:tmpl w:val="9094133A"/>
@@ -522,16 +904,134 @@
       <w:pPr>
         <w:ind w:left="6480" w:hanging="180"/>
       </w:pPr>
+    </w:lvl>
+  </w:abstractNum>
+  <w:abstractNum w:abstractNumId="4" w15:restartNumberingAfterBreak="0">
+    <w:nsid w:val="6F904478"/>
+    <w:multiLevelType w:val="hybridMultilevel"/>
+    <w:tmpl w:val="E9445FA4"/>
+    <w:lvl w:ilvl="0" w:tplc="21A8871E">
+      <w:numFmt w:val="bullet"/>
+      <w:lvlText w:val=""/>
+      <w:lvlJc w:val="left"/>
+      <w:pPr>
+        <w:ind w:left="720" w:hanging="360"/>
+      </w:pPr>
+      <w:rPr>
+        <w:rFonts w:ascii="Symbol" w:eastAsiaTheme="minorEastAsia" w:hAnsi="Symbol" w:cstheme="minorBidi" w:hint="default"/>
+      </w:rPr>
+    </w:lvl>
+    <w:lvl w:ilvl="1" w:tplc="04090003" w:tentative="1">
+      <w:start w:val="1"/>
+      <w:numFmt w:val="bullet"/>
+      <w:lvlText w:val="o"/>
+      <w:lvlJc w:val="left"/>
+      <w:pPr>
+        <w:ind w:left="1440" w:hanging="360"/>
+      </w:pPr>
+      <w:rPr>
+        <w:rFonts w:ascii="Courier New" w:hAnsi="Courier New" w:cs="Courier New" w:hint="default"/>
+      </w:rPr>
+    </w:lvl>
+    <w:lvl w:ilvl="2" w:tplc="04090005" w:tentative="1">
+      <w:start w:val="1"/>
+      <w:numFmt w:val="bullet"/>
+      <w:lvlText w:val=""/>
+      <w:lvlJc w:val="left"/>
+      <w:pPr>
+        <w:ind w:left="2160" w:hanging="360"/>
+      </w:pPr>
+      <w:rPr>
+        <w:rFonts w:ascii="Wingdings" w:hAnsi="Wingdings" w:hint="default"/>
+      </w:rPr>
+    </w:lvl>
+    <w:lvl w:ilvl="3" w:tplc="04090001" w:tentative="1">
+      <w:start w:val="1"/>
+      <w:numFmt w:val="bullet"/>
+      <w:lvlText w:val=""/>
+      <w:lvlJc w:val="left"/>
+      <w:pPr>
+        <w:ind w:left="2880" w:hanging="360"/>
+      </w:pPr>
+      <w:rPr>
+        <w:rFonts w:ascii="Symbol" w:hAnsi="Symbol" w:hint="default"/>
+      </w:rPr>
+    </w:lvl>
+    <w:lvl w:ilvl="4" w:tplc="04090003" w:tentative="1">
+      <w:start w:val="1"/>
+      <w:numFmt w:val="bullet"/>
+      <w:lvlText w:val="o"/>
+      <w:lvlJc w:val="left"/>
+      <w:pPr>
+        <w:ind w:left="3600" w:hanging="360"/>
+      </w:pPr>
+      <w:rPr>
+        <w:rFonts w:ascii="Courier New" w:hAnsi="Courier New" w:cs="Courier New" w:hint="default"/>
+      </w:rPr>
+    </w:lvl>
+    <w:lvl w:ilvl="5" w:tplc="04090005" w:tentative="1">
+      <w:start w:val="1"/>
+      <w:numFmt w:val="bullet"/>
+      <w:lvlText w:val=""/>
+      <w:lvlJc w:val="left"/>
+      <w:pPr>
+        <w:ind w:left="4320" w:hanging="360"/>
+      </w:pPr>
+      <w:rPr>
+        <w:rFonts w:ascii="Wingdings" w:hAnsi="Wingdings" w:hint="default"/>
+      </w:rPr>
+    </w:lvl>
+    <w:lvl w:ilvl="6" w:tplc="04090001" w:tentative="1">
+      <w:start w:val="1"/>
+      <w:numFmt w:val="bullet"/>
+      <w:lvlText w:val=""/>
+      <w:lvlJc w:val="left"/>
+      <w:pPr>
+        <w:ind w:left="5040" w:hanging="360"/>
+      </w:pPr>
+      <w:rPr>
+        <w:rFonts w:ascii="Symbol" w:hAnsi="Symbol" w:hint="default"/>
+      </w:rPr>
+    </w:lvl>
+    <w:lvl w:ilvl="7" w:tplc="04090003" w:tentative="1">
+      <w:start w:val="1"/>
+      <w:numFmt w:val="bullet"/>
+      <w:lvlText w:val="o"/>
+      <w:lvlJc w:val="left"/>
+      <w:pPr>
+        <w:ind w:left="5760" w:hanging="360"/>
+      </w:pPr>
+      <w:rPr>
+        <w:rFonts w:ascii="Courier New" w:hAnsi="Courier New" w:cs="Courier New" w:hint="default"/>
+      </w:rPr>
+    </w:lvl>
+    <w:lvl w:ilvl="8" w:tplc="04090005" w:tentative="1">
+      <w:start w:val="1"/>
+      <w:numFmt w:val="bullet"/>
+      <w:lvlText w:val=""/>
+      <w:lvlJc w:val="left"/>
+      <w:pPr>
+        <w:ind w:left="6480" w:hanging="360"/>
+      </w:pPr>
+      <w:rPr>
+        <w:rFonts w:ascii="Wingdings" w:hAnsi="Wingdings" w:hint="default"/>
+      </w:rPr>
     </w:lvl>
   </w:abstractNum>
   <w:num w:numId="1">
     <w:abstractNumId w:val="0"/>
   </w:num>
   <w:num w:numId="2">
-    <w:abstractNumId w:val="2"/>
+    <w:abstractNumId w:val="3"/>
   </w:num>
   <w:num w:numId="3">
     <w:abstractNumId w:val="1"/>
+  </w:num>
+  <w:num w:numId="4">
+    <w:abstractNumId w:val="4"/>
+  </w:num>
+  <w:num w:numId="5">
+    <w:abstractNumId w:val="2"/>
   </w:num>
 </w:numbering>
 </file>
@@ -973,6 +1473,29 @@
       <w:contextualSpacing/>
     </w:pPr>
   </w:style>
+  <w:style w:type="character" w:styleId="Hyperlink">
+    <w:name w:val="Hyperlink"/>
+    <w:basedOn w:val="DefaultParagraphFont"/>
+    <w:uiPriority w:val="99"/>
+    <w:unhideWhenUsed/>
+    <w:rsid w:val="00437D5D"/>
+    <w:rPr>
+      <w:color w:val="0563C1" w:themeColor="hyperlink"/>
+      <w:u w:val="single"/>
+    </w:rPr>
+  </w:style>
+  <w:style w:type="character" w:styleId="UnresolvedMention">
+    <w:name w:val="Unresolved Mention"/>
+    <w:basedOn w:val="DefaultParagraphFont"/>
+    <w:uiPriority w:val="99"/>
+    <w:semiHidden/>
+    <w:unhideWhenUsed/>
+    <w:rsid w:val="00437D5D"/>
+    <w:rPr>
+      <w:color w:val="605E5C"/>
+      <w:shd w:val="clear" w:color="auto" w:fill="E1DFDD"/>
+    </w:rPr>
+  </w:style>
 </w:styles>
 </file>
 

</xml_diff>